<commit_message>
Solved most of the problems in "List - Exercises"
</commit_message>
<xml_diff>
--- a/07. Lists/07. Lists - Exercises.docx
+++ b/07. Lists/07. Lists - Exercises.docx
@@ -1,6 +1,6 @@
 
 <file path=word/document.xml><?xml version="1.0" encoding="utf-8"?>
-<w:document xmlns:wpc="http://schemas.microsoft.com/office/word/2010/wordprocessingCanvas" xmlns:cx="http://schemas.microsoft.com/office/drawing/2014/chartex" xmlns:cx1="http://schemas.microsoft.com/office/drawing/2015/9/8/chartex" xmlns:cx2="http://schemas.microsoft.com/office/drawing/2015/10/21/chartex" xmlns:cx3="http://schemas.microsoft.com/office/drawing/2016/5/9/chartex" xmlns:cx4="http://schemas.microsoft.com/office/drawing/2016/5/10/chartex" xmlns:cx5="http://schemas.microsoft.com/office/drawing/2016/5/11/chartex" xmlns:cx6="http://schemas.microsoft.com/office/drawing/2016/5/12/chartex" xmlns:cx7="http://schemas.microsoft.com/office/drawing/2016/5/13/chartex" xmlns:cx8="http://schemas.microsoft.com/office/drawing/2016/5/14/chartex" xmlns:mc="http://schemas.openxmlformats.org/markup-compatibility/2006" xmlns:aink="http://schemas.microsoft.com/office/drawing/2016/ink" xmlns:o="urn:schemas-microsoft-com:office:office" xmlns:r="http://schemas.openxmlformats.org/officeDocument/2006/relationships" xmlns:m="http://schemas.openxmlformats.org/officeDocument/2006/math" xmlns:v="urn:schemas-microsoft-com:vml" xmlns:wp14="http://schemas.microsoft.com/office/word/2010/wordprocessingDrawing" xmlns:wp="http://schemas.openxmlformats.org/drawingml/2006/wordprocessingDrawing" xmlns:w10="urn:schemas-microsoft-com:office:word" xmlns:w="http://schemas.openxmlformats.org/wordprocessingml/2006/main" xmlns:w14="http://schemas.microsoft.com/office/word/2010/wordml" xmlns:w15="http://schemas.microsoft.com/office/word/2012/wordml" xmlns:w16se="http://schemas.microsoft.com/office/word/2015/wordml/symex" xmlns:wpg="http://schemas.microsoft.com/office/word/2010/wordprocessingGroup" xmlns:wpi="http://schemas.microsoft.com/office/word/2010/wordprocessingInk" xmlns:wne="http://schemas.microsoft.com/office/word/2006/wordml" xmlns:wps="http://schemas.microsoft.com/office/word/2010/wordprocessingShape" mc:Ignorable="w14 w15 w16se wp14">
+<w:document xmlns:wpc="http://schemas.microsoft.com/office/word/2010/wordprocessingCanvas" xmlns:cx="http://schemas.microsoft.com/office/drawing/2014/chartex" xmlns:cx1="http://schemas.microsoft.com/office/drawing/2015/9/8/chartex" xmlns:cx2="http://schemas.microsoft.com/office/drawing/2015/10/21/chartex" xmlns:cx3="http://schemas.microsoft.com/office/drawing/2016/5/9/chartex" xmlns:cx4="http://schemas.microsoft.com/office/drawing/2016/5/10/chartex" xmlns:cx5="http://schemas.microsoft.com/office/drawing/2016/5/11/chartex" xmlns:mc="http://schemas.openxmlformats.org/markup-compatibility/2006" xmlns:o="urn:schemas-microsoft-com:office:office" xmlns:r="http://schemas.openxmlformats.org/officeDocument/2006/relationships" xmlns:m="http://schemas.openxmlformats.org/officeDocument/2006/math" xmlns:v="urn:schemas-microsoft-com:vml" xmlns:wp14="http://schemas.microsoft.com/office/word/2010/wordprocessingDrawing" xmlns:wp="http://schemas.openxmlformats.org/drawingml/2006/wordprocessingDrawing" xmlns:w10="urn:schemas-microsoft-com:office:word" xmlns:w="http://schemas.openxmlformats.org/wordprocessingml/2006/main" xmlns:w14="http://schemas.microsoft.com/office/word/2010/wordml" xmlns:w15="http://schemas.microsoft.com/office/word/2012/wordml" xmlns:w16se="http://schemas.microsoft.com/office/word/2015/wordml/symex" xmlns:wpg="http://schemas.microsoft.com/office/word/2010/wordprocessingGroup" xmlns:wpi="http://schemas.microsoft.com/office/word/2010/wordprocessingInk" xmlns:wne="http://schemas.microsoft.com/office/word/2006/wordml" xmlns:wps="http://schemas.microsoft.com/office/word/2010/wordprocessingShape" mc:Ignorable="w14 w15 w16se wp14">
   <w:body>
     <w:p>
       <w:pPr>
@@ -451,7 +451,7 @@
         <w:rPr>
           <w:lang w:val="en-US"/>
         </w:rPr>
-        <w:t>List Manipulator</w:t>
+        <w:t>Change List</w:t>
       </w:r>
     </w:p>
     <w:p>
@@ -768,7 +768,6 @@
                 <w:noProof/>
               </w:rPr>
             </w:pPr>
-            <w:bookmarkStart w:id="0" w:name="_GoBack"/>
             <w:r>
               <w:rPr>
                 <w:rFonts w:ascii="Consolas" w:hAnsi="Consolas"/>
@@ -841,7 +840,6 @@
               </w:rPr>
               <w:t>Odd</w:t>
             </w:r>
-            <w:bookmarkEnd w:id="0"/>
           </w:p>
         </w:tc>
         <w:tc>
@@ -1009,114 +1007,606 @@
     </w:tbl>
     <w:p>
       <w:pPr>
-        <w:pStyle w:val="Heading3"/>
+        <w:pStyle w:val="Heading2"/>
       </w:pPr>
       <w:r>
-        <w:t>Hints</w:t>
+        <w:rPr>
+          <w:lang w:val="en-US"/>
+        </w:rPr>
+        <w:t>Search</w:t>
+      </w:r>
+      <w:r>
+        <w:rPr>
+          <w:lang w:val="en-US"/>
+        </w:rPr>
+        <w:t xml:space="preserve"> for a</w:t>
+      </w:r>
+      <w:r>
+        <w:rPr>
+          <w:lang w:val="en-US"/>
+        </w:rPr>
+        <w:t xml:space="preserve"> Number</w:t>
       </w:r>
     </w:p>
     <w:p>
       <w:pPr>
-        <w:pStyle w:val="ListParagraph"/>
-        <w:numPr>
-          <w:ilvl w:val="0"/>
-          <w:numId w:val="3"/>
-        </w:numPr>
+        <w:rPr>
+          <w:lang w:val="bg-BG"/>
+        </w:rPr>
       </w:pPr>
       <w:r>
-        <w:t xml:space="preserve">Scan positions </w:t>
+        <w:t xml:space="preserve">On the </w:t>
       </w:r>
       <w:r>
         <w:rPr>
           <w:b/>
         </w:rPr>
-        <w:t>p</w:t>
-      </w:r>
-      <w:r>
-        <w:t xml:space="preserve"> from left to right and keep the </w:t>
+        <w:t>first</w:t>
+      </w:r>
+      <w:r>
+        <w:t xml:space="preserve"> </w:t>
       </w:r>
       <w:r>
         <w:rPr>
           <w:b/>
         </w:rPr>
-        <w:t>start</w:t>
-      </w:r>
-      <w:r>
-        <w:t xml:space="preserve"> and </w:t>
+        <w:t>line</w:t>
+      </w:r>
+      <w:r>
+        <w:t>, y</w:t>
+      </w:r>
+      <w:r>
+        <w:t xml:space="preserve">ou will receive a </w:t>
       </w:r>
       <w:r>
         <w:rPr>
           <w:b/>
         </w:rPr>
-        <w:t>length</w:t>
-      </w:r>
-      <w:r>
-        <w:t xml:space="preserve"> of the current sequence of equal numbers ending at </w:t>
+        <w:t>list</w:t>
+      </w:r>
+      <w:r>
+        <w:t xml:space="preserve"> of </w:t>
       </w:r>
       <w:r>
         <w:rPr>
           <w:b/>
         </w:rPr>
-        <w:t>p</w:t>
-      </w:r>
-      <w:r>
-        <w:t>.</w:t>
+        <w:t>integers</w:t>
+      </w:r>
+      <w:r>
+        <w:t xml:space="preserve">. On the </w:t>
+      </w:r>
+      <w:r>
+        <w:rPr>
+          <w:b/>
+        </w:rPr>
+        <w:t>next</w:t>
+      </w:r>
+      <w:r>
+        <w:t xml:space="preserve"> line, you will receive an </w:t>
+      </w:r>
+      <w:r>
+        <w:rPr>
+          <w:b/>
+        </w:rPr>
+        <w:t>array</w:t>
+      </w:r>
+      <w:r>
+        <w:t xml:space="preserve"> with exactly </w:t>
+      </w:r>
+      <w:r>
+        <w:rPr>
+          <w:b/>
+        </w:rPr>
+        <w:t>three</w:t>
+      </w:r>
+      <w:r>
+        <w:t xml:space="preserve"> </w:t>
+      </w:r>
+      <w:r>
+        <w:rPr>
+          <w:b/>
+        </w:rPr>
+        <w:t>numbers</w:t>
+      </w:r>
+      <w:r>
+        <w:t xml:space="preserve">. </w:t>
+      </w:r>
+      <w:r>
+        <w:rPr>
+          <w:b/>
+        </w:rPr>
+        <w:t>First</w:t>
+      </w:r>
+      <w:r>
+        <w:t xml:space="preserve"> number represents the </w:t>
+      </w:r>
+      <w:r>
+        <w:rPr>
+          <w:b/>
+        </w:rPr>
+        <w:t>number</w:t>
+      </w:r>
+      <w:r>
+        <w:t xml:space="preserve"> of </w:t>
+      </w:r>
+      <w:r>
+        <w:rPr>
+          <w:b/>
+        </w:rPr>
+        <w:t>elements</w:t>
+      </w:r>
+      <w:r>
+        <w:t xml:space="preserve"> you have to </w:t>
+      </w:r>
+      <w:r>
+        <w:rPr>
+          <w:b/>
+        </w:rPr>
+        <w:t>take</w:t>
+      </w:r>
+      <w:r>
+        <w:t xml:space="preserve"> from the </w:t>
+      </w:r>
+      <w:r>
+        <w:rPr>
+          <w:b/>
+        </w:rPr>
+        <w:t>list</w:t>
+      </w:r>
+      <w:r>
+        <w:t xml:space="preserve"> (</w:t>
+      </w:r>
+      <w:r>
+        <w:rPr>
+          <w:b/>
+        </w:rPr>
+        <w:t>starting</w:t>
+      </w:r>
+      <w:r>
+        <w:t xml:space="preserve"> from the </w:t>
+      </w:r>
+      <w:r>
+        <w:rPr>
+          <w:b/>
+        </w:rPr>
+        <w:t>first</w:t>
+      </w:r>
+      <w:r>
+        <w:t xml:space="preserve"> </w:t>
+      </w:r>
+      <w:r>
+        <w:rPr>
+          <w:b/>
+        </w:rPr>
+        <w:t>one</w:t>
+      </w:r>
+      <w:r>
+        <w:t xml:space="preserve">). </w:t>
+      </w:r>
+      <w:r>
+        <w:rPr>
+          <w:b/>
+        </w:rPr>
+        <w:t>Second</w:t>
+      </w:r>
+      <w:r>
+        <w:t xml:space="preserve"> number represents the </w:t>
+      </w:r>
+      <w:r>
+        <w:rPr>
+          <w:b/>
+        </w:rPr>
+        <w:t>number</w:t>
+      </w:r>
+      <w:r>
+        <w:t xml:space="preserve"> of </w:t>
+      </w:r>
+      <w:r>
+        <w:rPr>
+          <w:b/>
+        </w:rPr>
+        <w:t>elements</w:t>
+      </w:r>
+      <w:r>
+        <w:t xml:space="preserve"> you have to </w:t>
+      </w:r>
+      <w:r>
+        <w:rPr>
+          <w:b/>
+        </w:rPr>
+        <w:t>delete</w:t>
+      </w:r>
+      <w:r>
+        <w:t xml:space="preserve"> from the number</w:t>
+      </w:r>
+      <w:r>
+        <w:t>s</w:t>
+      </w:r>
+      <w:r>
+        <w:t xml:space="preserve"> you took (</w:t>
+      </w:r>
+      <w:r>
+        <w:rPr>
+          <w:b/>
+        </w:rPr>
+        <w:t>starting</w:t>
+      </w:r>
+      <w:r>
+        <w:t xml:space="preserve"> from the </w:t>
+      </w:r>
+      <w:r>
+        <w:rPr>
+          <w:b/>
+        </w:rPr>
+        <w:t>first</w:t>
+      </w:r>
+      <w:r>
+        <w:t xml:space="preserve"> </w:t>
+      </w:r>
+      <w:r>
+        <w:rPr>
+          <w:b/>
+        </w:rPr>
+        <w:t>one</w:t>
+      </w:r>
+      <w:r>
+        <w:t xml:space="preserve">). </w:t>
+      </w:r>
+      <w:r>
+        <w:rPr>
+          <w:b/>
+        </w:rPr>
+        <w:t>Last</w:t>
+      </w:r>
+      <w:r>
+        <w:t xml:space="preserve"> </w:t>
+      </w:r>
+      <w:r>
+        <w:rPr>
+          <w:b/>
+        </w:rPr>
+        <w:t>number</w:t>
+      </w:r>
+      <w:r>
+        <w:t xml:space="preserve"> is the </w:t>
+      </w:r>
+      <w:r>
+        <w:rPr>
+          <w:b/>
+        </w:rPr>
+        <w:t>number</w:t>
+      </w:r>
+      <w:r>
+        <w:t xml:space="preserve"> we search in our </w:t>
+      </w:r>
+      <w:r>
+        <w:rPr>
+          <w:b/>
+        </w:rPr>
+        <w:t>collection</w:t>
+      </w:r>
+      <w:r>
+        <w:t xml:space="preserve"> after the manipulations. If it is present print: “</w:t>
+      </w:r>
+      <w:r>
+        <w:rPr>
+          <w:b/>
+        </w:rPr>
+        <w:t>YES!</w:t>
+      </w:r>
+      <w:r>
+        <w:t>”, otherwise print “</w:t>
+      </w:r>
+      <w:r>
+        <w:rPr>
+          <w:b/>
+        </w:rPr>
+        <w:t>NO!</w:t>
+      </w:r>
+      <w:r>
+        <w:t xml:space="preserve">”. </w:t>
       </w:r>
     </w:p>
     <w:p>
       <w:pPr>
-        <w:pStyle w:val="ListParagraph"/>
-        <w:numPr>
-          <w:ilvl w:val="0"/>
-          <w:numId w:val="3"/>
-        </w:numPr>
+        <w:pStyle w:val="Heading3"/>
       </w:pPr>
       <w:r>
-        <w:t xml:space="preserve">Keep also the currently best (longest) sequence </w:t>
-      </w:r>
-      <w:r>
-        <w:rPr>
-          <w:noProof/>
-        </w:rPr>
-        <w:t>(</w:t>
-      </w:r>
-      <w:r>
-        <w:rPr>
-          <w:rStyle w:val="CodeChar"/>
-        </w:rPr>
-        <w:t>bestStart</w:t>
-      </w:r>
-      <w:r>
-        <w:rPr>
-          <w:noProof/>
-        </w:rPr>
-        <w:t xml:space="preserve"> + </w:t>
-      </w:r>
-      <w:r>
-        <w:rPr>
-          <w:rStyle w:val="CodeChar"/>
-        </w:rPr>
-        <w:t>bestLength</w:t>
-      </w:r>
-      <w:r>
-        <w:rPr>
-          <w:noProof/>
-        </w:rPr>
-        <w:t xml:space="preserve">) </w:t>
-      </w:r>
-      <w:r>
-        <w:t>and update it after each step.</w:t>
+        <w:lastRenderedPageBreak/>
+        <w:t>Examples</w:t>
       </w:r>
     </w:p>
-    <w:p>
-      <w:pPr>
-        <w:pStyle w:val="ListParagraph"/>
-        <w:numPr>
-          <w:ilvl w:val="0"/>
-          <w:numId w:val="3"/>
-        </w:numPr>
-      </w:pPr>
-    </w:p>
+    <w:tbl>
+      <w:tblPr>
+        <w:tblStyle w:val="TableGrid"/>
+        <w:tblW w:w="7802" w:type="dxa"/>
+        <w:tblInd w:w="23" w:type="dxa"/>
+        <w:tblLayout w:type="fixed"/>
+        <w:tblCellMar>
+          <w:top w:w="57" w:type="dxa"/>
+          <w:left w:w="85" w:type="dxa"/>
+          <w:bottom w:w="57" w:type="dxa"/>
+          <w:right w:w="85" w:type="dxa"/>
+        </w:tblCellMar>
+        <w:tblLook w:val="04A0" w:firstRow="1" w:lastRow="0" w:firstColumn="1" w:lastColumn="0" w:noHBand="0" w:noVBand="1"/>
+      </w:tblPr>
+      <w:tblGrid>
+        <w:gridCol w:w="1622"/>
+        <w:gridCol w:w="870"/>
+        <w:gridCol w:w="782"/>
+        <w:gridCol w:w="3682"/>
+        <w:gridCol w:w="846"/>
+      </w:tblGrid>
+      <w:tr>
+        <w:tc>
+          <w:tcPr>
+            <w:tcW w:w="1622" w:type="dxa"/>
+            <w:tcBorders>
+              <w:bottom w:val="single" w:sz="4" w:space="0" w:color="auto"/>
+            </w:tcBorders>
+            <w:shd w:val="clear" w:color="auto" w:fill="D9D9D9" w:themeFill="background1" w:themeFillShade="D9"/>
+          </w:tcPr>
+          <w:p>
+            <w:pPr>
+              <w:spacing w:before="0" w:after="0"/>
+              <w:jc w:val="center"/>
+              <w:rPr>
+                <w:b/>
+              </w:rPr>
+            </w:pPr>
+            <w:r>
+              <w:rPr>
+                <w:b/>
+              </w:rPr>
+              <w:t>Input</w:t>
+            </w:r>
+          </w:p>
+        </w:tc>
+        <w:tc>
+          <w:tcPr>
+            <w:tcW w:w="870" w:type="dxa"/>
+            <w:shd w:val="clear" w:color="auto" w:fill="D9D9D9" w:themeFill="background1" w:themeFillShade="D9"/>
+          </w:tcPr>
+          <w:p>
+            <w:pPr>
+              <w:spacing w:before="0" w:after="0"/>
+              <w:jc w:val="center"/>
+              <w:rPr>
+                <w:b/>
+              </w:rPr>
+            </w:pPr>
+            <w:r>
+              <w:rPr>
+                <w:b/>
+              </w:rPr>
+              <w:t>Output</w:t>
+            </w:r>
+          </w:p>
+        </w:tc>
+        <w:tc>
+          <w:tcPr>
+            <w:tcW w:w="782" w:type="dxa"/>
+            <w:vMerge w:val="restart"/>
+            <w:tcBorders>
+              <w:top w:val="nil"/>
+              <w:bottom w:val="nil"/>
+            </w:tcBorders>
+            <w:shd w:val="clear" w:color="auto" w:fill="auto"/>
+          </w:tcPr>
+          <w:p>
+            <w:pPr>
+              <w:spacing w:before="0" w:after="0"/>
+              <w:jc w:val="center"/>
+              <w:rPr>
+                <w:b/>
+              </w:rPr>
+            </w:pPr>
+          </w:p>
+        </w:tc>
+        <w:tc>
+          <w:tcPr>
+            <w:tcW w:w="3682" w:type="dxa"/>
+            <w:shd w:val="clear" w:color="auto" w:fill="D9D9D9" w:themeFill="background1" w:themeFillShade="D9"/>
+          </w:tcPr>
+          <w:p>
+            <w:pPr>
+              <w:spacing w:before="0" w:after="0"/>
+              <w:ind w:left="4"/>
+              <w:jc w:val="center"/>
+              <w:rPr>
+                <w:b/>
+              </w:rPr>
+            </w:pPr>
+            <w:r>
+              <w:rPr>
+                <w:b/>
+              </w:rPr>
+              <w:t>Input</w:t>
+            </w:r>
+          </w:p>
+        </w:tc>
+        <w:tc>
+          <w:tcPr>
+            <w:tcW w:w="846" w:type="dxa"/>
+            <w:shd w:val="clear" w:color="auto" w:fill="D9D9D9" w:themeFill="background1" w:themeFillShade="D9"/>
+          </w:tcPr>
+          <w:p>
+            <w:pPr>
+              <w:spacing w:before="0" w:after="0"/>
+              <w:ind w:left="4"/>
+              <w:jc w:val="center"/>
+              <w:rPr>
+                <w:b/>
+              </w:rPr>
+            </w:pPr>
+            <w:r>
+              <w:rPr>
+                <w:b/>
+              </w:rPr>
+              <w:t>Output</w:t>
+            </w:r>
+          </w:p>
+        </w:tc>
+      </w:tr>
+      <w:tr>
+        <w:tc>
+          <w:tcPr>
+            <w:tcW w:w="1622" w:type="dxa"/>
+            <w:tcBorders>
+              <w:bottom w:val="single" w:sz="4" w:space="0" w:color="auto"/>
+            </w:tcBorders>
+          </w:tcPr>
+          <w:p>
+            <w:pPr>
+              <w:spacing w:before="0" w:after="0"/>
+              <w:rPr>
+                <w:rFonts w:ascii="Consolas" w:hAnsi="Consolas" w:cstheme="minorHAnsi"/>
+                <w:bCs/>
+                <w:lang w:val="bg-BG"/>
+              </w:rPr>
+            </w:pPr>
+            <w:r>
+              <w:rPr>
+                <w:rFonts w:ascii="Consolas" w:hAnsi="Consolas" w:cstheme="minorHAnsi"/>
+                <w:bCs/>
+                <w:lang w:val="bg-BG"/>
+              </w:rPr>
+              <w:t>1 2 3 4 5 6</w:t>
+            </w:r>
+          </w:p>
+          <w:p>
+            <w:pPr>
+              <w:spacing w:before="0" w:after="0"/>
+              <w:rPr>
+                <w:rFonts w:ascii="Consolas" w:hAnsi="Consolas" w:cstheme="minorHAnsi"/>
+                <w:bCs/>
+                <w:lang w:val="bg-BG"/>
+              </w:rPr>
+            </w:pPr>
+            <w:r>
+              <w:rPr>
+                <w:rFonts w:ascii="Consolas" w:hAnsi="Consolas" w:cstheme="minorHAnsi"/>
+                <w:bCs/>
+                <w:lang w:val="bg-BG"/>
+              </w:rPr>
+              <w:t>5 2 3</w:t>
+            </w:r>
+          </w:p>
+        </w:tc>
+        <w:tc>
+          <w:tcPr>
+            <w:tcW w:w="870" w:type="dxa"/>
+          </w:tcPr>
+          <w:p>
+            <w:pPr>
+              <w:spacing w:before="0" w:after="0"/>
+              <w:rPr>
+                <w:rFonts w:ascii="Consolas" w:hAnsi="Consolas" w:cstheme="minorHAnsi"/>
+                <w:bCs/>
+              </w:rPr>
+            </w:pPr>
+            <w:r>
+              <w:rPr>
+                <w:rFonts w:ascii="Consolas" w:hAnsi="Consolas" w:cstheme="minorHAnsi"/>
+                <w:bCs/>
+                <w:noProof/>
+              </w:rPr>
+              <w:t>YES!</w:t>
+            </w:r>
+          </w:p>
+        </w:tc>
+        <w:tc>
+          <w:tcPr>
+            <w:tcW w:w="782" w:type="dxa"/>
+            <w:vMerge/>
+            <w:tcBorders>
+              <w:bottom w:val="nil"/>
+            </w:tcBorders>
+            <w:shd w:val="clear" w:color="auto" w:fill="auto"/>
+          </w:tcPr>
+          <w:p>
+            <w:pPr>
+              <w:spacing w:before="0" w:after="0"/>
+              <w:rPr>
+                <w:rFonts w:ascii="Consolas" w:hAnsi="Consolas" w:cstheme="minorHAnsi"/>
+                <w:bCs/>
+                <w:noProof/>
+              </w:rPr>
+            </w:pPr>
+          </w:p>
+        </w:tc>
+        <w:tc>
+          <w:tcPr>
+            <w:tcW w:w="3682" w:type="dxa"/>
+          </w:tcPr>
+          <w:p>
+            <w:pPr>
+              <w:spacing w:before="0" w:after="0"/>
+              <w:ind w:left="4"/>
+              <w:rPr>
+                <w:rFonts w:ascii="Consolas" w:hAnsi="Consolas" w:cstheme="minorHAnsi"/>
+                <w:bCs/>
+                <w:noProof/>
+                <w:lang w:val="bg-BG"/>
+              </w:rPr>
+            </w:pPr>
+            <w:r>
+              <w:rPr>
+                <w:rFonts w:ascii="Consolas" w:hAnsi="Consolas" w:cstheme="minorHAnsi"/>
+                <w:bCs/>
+                <w:noProof/>
+                <w:lang w:val="bg-BG"/>
+              </w:rPr>
+              <w:t>12 412 123 21 654 34 65 3 23</w:t>
+            </w:r>
+          </w:p>
+          <w:p>
+            <w:pPr>
+              <w:spacing w:before="0" w:after="0"/>
+              <w:ind w:left="4"/>
+              <w:rPr>
+                <w:rFonts w:ascii="Consolas" w:hAnsi="Consolas" w:cstheme="minorHAnsi"/>
+                <w:bCs/>
+                <w:noProof/>
+                <w:lang w:val="bg-BG"/>
+              </w:rPr>
+            </w:pPr>
+            <w:r>
+              <w:rPr>
+                <w:rFonts w:ascii="Consolas" w:hAnsi="Consolas" w:cstheme="minorHAnsi"/>
+                <w:bCs/>
+                <w:noProof/>
+                <w:lang w:val="bg-BG"/>
+              </w:rPr>
+              <w:t>7 4 21</w:t>
+            </w:r>
+          </w:p>
+        </w:tc>
+        <w:tc>
+          <w:tcPr>
+            <w:tcW w:w="846" w:type="dxa"/>
+          </w:tcPr>
+          <w:p>
+            <w:pPr>
+              <w:spacing w:before="0" w:after="0"/>
+              <w:ind w:left="4"/>
+              <w:rPr>
+                <w:rFonts w:ascii="Consolas" w:hAnsi="Consolas" w:cstheme="minorHAnsi"/>
+                <w:noProof/>
+              </w:rPr>
+            </w:pPr>
+            <w:r>
+              <w:rPr>
+                <w:rFonts w:ascii="Consolas" w:hAnsi="Consolas" w:cstheme="minorHAnsi"/>
+                <w:noProof/>
+              </w:rPr>
+              <w:t>NO!</w:t>
+            </w:r>
+          </w:p>
+        </w:tc>
+      </w:tr>
+    </w:tbl>
     <w:p>
       <w:pPr>
         <w:pStyle w:val="Heading2"/>
@@ -1185,7 +1675,6 @@
         </w:rPr>
       </w:pPr>
       <w:r>
-        <w:lastRenderedPageBreak/>
         <w:t>Example</w:t>
       </w:r>
       <w:r>
@@ -1536,6 +2025,7 @@
                 <w:bCs/>
               </w:rPr>
             </w:pPr>
+            <w:bookmarkStart w:id="0" w:name="OLE_LINK1"/>
             <w:r>
               <w:rPr>
                 <w:rFonts w:ascii="Consolas" w:hAnsi="Consolas"/>
@@ -1603,6 +2093,7 @@
               </w:rPr>
               <w:t xml:space="preserve"> 9 8</w:t>
             </w:r>
+            <w:bookmarkEnd w:id="0"/>
           </w:p>
         </w:tc>
         <w:tc>
@@ -1625,7 +2116,23 @@
                 <w:bCs/>
                 <w:noProof/>
               </w:rPr>
-              <w:t>3 4 5 6 7 816</w:t>
+              <w:t>3 4 5 6 7 8</w:t>
+            </w:r>
+            <w:r>
+              <w:rPr>
+                <w:rFonts w:ascii="Consolas" w:hAnsi="Consolas"/>
+                <w:bCs/>
+                <w:noProof/>
+              </w:rPr>
+              <w:t xml:space="preserve"> </w:t>
+            </w:r>
+            <w:r>
+              <w:rPr>
+                <w:rFonts w:ascii="Consolas" w:hAnsi="Consolas"/>
+                <w:bCs/>
+                <w:noProof/>
+              </w:rPr>
+              <w:t>16</w:t>
             </w:r>
           </w:p>
         </w:tc>
@@ -1880,7 +2387,16 @@
         </w:numPr>
       </w:pPr>
       <w:r>
-        <w:t xml:space="preserve">In a for loop, we calculate shall </w:t>
+        <w:t>In a for loop, we</w:t>
+      </w:r>
+      <w:r>
+        <w:t xml:space="preserve"> </w:t>
+      </w:r>
+      <w:r>
+        <w:t>shall</w:t>
+      </w:r>
+      <w:r>
+        <w:t xml:space="preserve"> calculate </w:t>
       </w:r>
       <w:r>
         <w:rPr>
@@ -1994,7 +2510,15 @@
         <w:t>len[left]</w:t>
       </w:r>
       <w:r>
-        <w:t xml:space="preserve"> is the maximal possible.</w:t>
+        <w:t xml:space="preserve"> is the </w:t>
+      </w:r>
+      <w:r>
+        <w:t>largest</w:t>
+      </w:r>
+      <w:bookmarkStart w:id="1" w:name="_GoBack"/>
+      <w:bookmarkEnd w:id="1"/>
+      <w:r>
+        <w:t xml:space="preserve"> possible.</w:t>
       </w:r>
     </w:p>
     <w:p>
@@ -2072,7 +2596,13 @@
         </w:numPr>
       </w:pPr>
       <w:r>
-        <w:t xml:space="preserve">Also save </w:t>
+        <w:t>Also</w:t>
+      </w:r>
+      <w:r>
+        <w:t>,</w:t>
+      </w:r>
+      <w:r>
+        <w:t xml:space="preserve"> save </w:t>
       </w:r>
       <w:r>
         <w:rPr>
@@ -3633,6 +4163,7 @@
         <w:rPr>
           <w:b/>
         </w:rPr>
+        <w:lastRenderedPageBreak/>
         <w:t>contains &lt;element&gt;</w:t>
       </w:r>
       <w:r>
@@ -3780,7 +4311,6 @@
         </w:rPr>
       </w:pPr>
       <w:r>
-        <w:lastRenderedPageBreak/>
         <w:t>Example</w:t>
       </w:r>
       <w:r>
@@ -4791,6 +5321,7 @@
         </w:rPr>
       </w:pPr>
       <w:r>
+        <w:lastRenderedPageBreak/>
         <w:t>Example</w:t>
       </w:r>
       <w:r>
@@ -5189,7 +5720,6 @@
                 <w:bCs/>
                 <w:highlight w:val="yellow"/>
               </w:rPr>
-              <w:lastRenderedPageBreak/>
               <w:t>1</w:t>
             </w:r>
             <w:r>
@@ -5518,7 +6048,7 @@
 </file>
 
 <file path=word/endnotes.xml><?xml version="1.0" encoding="utf-8"?>
-<w:endnotes xmlns:wpc="http://schemas.microsoft.com/office/word/2010/wordprocessingCanvas" xmlns:cx="http://schemas.microsoft.com/office/drawing/2014/chartex" xmlns:cx1="http://schemas.microsoft.com/office/drawing/2015/9/8/chartex" xmlns:cx2="http://schemas.microsoft.com/office/drawing/2015/10/21/chartex" xmlns:cx3="http://schemas.microsoft.com/office/drawing/2016/5/9/chartex" xmlns:cx4="http://schemas.microsoft.com/office/drawing/2016/5/10/chartex" xmlns:cx5="http://schemas.microsoft.com/office/drawing/2016/5/11/chartex" xmlns:cx6="http://schemas.microsoft.com/office/drawing/2016/5/12/chartex" xmlns:cx7="http://schemas.microsoft.com/office/drawing/2016/5/13/chartex" xmlns:cx8="http://schemas.microsoft.com/office/drawing/2016/5/14/chartex" xmlns:mc="http://schemas.openxmlformats.org/markup-compatibility/2006" xmlns:aink="http://schemas.microsoft.com/office/drawing/2016/ink" xmlns:o="urn:schemas-microsoft-com:office:office" xmlns:r="http://schemas.openxmlformats.org/officeDocument/2006/relationships" xmlns:m="http://schemas.openxmlformats.org/officeDocument/2006/math" xmlns:v="urn:schemas-microsoft-com:vml" xmlns:wp14="http://schemas.microsoft.com/office/word/2010/wordprocessingDrawing" xmlns:wp="http://schemas.openxmlformats.org/drawingml/2006/wordprocessingDrawing" xmlns:w10="urn:schemas-microsoft-com:office:word" xmlns:w="http://schemas.openxmlformats.org/wordprocessingml/2006/main" xmlns:w14="http://schemas.microsoft.com/office/word/2010/wordml" xmlns:w15="http://schemas.microsoft.com/office/word/2012/wordml" xmlns:w16se="http://schemas.microsoft.com/office/word/2015/wordml/symex" xmlns:wpg="http://schemas.microsoft.com/office/word/2010/wordprocessingGroup" xmlns:wpi="http://schemas.microsoft.com/office/word/2010/wordprocessingInk" xmlns:wne="http://schemas.microsoft.com/office/word/2006/wordml" xmlns:wps="http://schemas.microsoft.com/office/word/2010/wordprocessingShape" mc:Ignorable="w14 w15 w16se wp14">
+<w:endnotes xmlns:wpc="http://schemas.microsoft.com/office/word/2010/wordprocessingCanvas" xmlns:cx="http://schemas.microsoft.com/office/drawing/2014/chartex" xmlns:cx1="http://schemas.microsoft.com/office/drawing/2015/9/8/chartex" xmlns:cx2="http://schemas.microsoft.com/office/drawing/2015/10/21/chartex" xmlns:cx3="http://schemas.microsoft.com/office/drawing/2016/5/9/chartex" xmlns:cx4="http://schemas.microsoft.com/office/drawing/2016/5/10/chartex" xmlns:cx5="http://schemas.microsoft.com/office/drawing/2016/5/11/chartex" xmlns:mc="http://schemas.openxmlformats.org/markup-compatibility/2006" xmlns:o="urn:schemas-microsoft-com:office:office" xmlns:r="http://schemas.openxmlformats.org/officeDocument/2006/relationships" xmlns:m="http://schemas.openxmlformats.org/officeDocument/2006/math" xmlns:v="urn:schemas-microsoft-com:vml" xmlns:wp14="http://schemas.microsoft.com/office/word/2010/wordprocessingDrawing" xmlns:wp="http://schemas.openxmlformats.org/drawingml/2006/wordprocessingDrawing" xmlns:w10="urn:schemas-microsoft-com:office:word" xmlns:w="http://schemas.openxmlformats.org/wordprocessingml/2006/main" xmlns:w14="http://schemas.microsoft.com/office/word/2010/wordml" xmlns:w15="http://schemas.microsoft.com/office/word/2012/wordml" xmlns:w16se="http://schemas.microsoft.com/office/word/2015/wordml/symex" xmlns:wpg="http://schemas.microsoft.com/office/word/2010/wordprocessingGroup" xmlns:wpi="http://schemas.microsoft.com/office/word/2010/wordprocessingInk" xmlns:wne="http://schemas.microsoft.com/office/word/2006/wordml" xmlns:wps="http://schemas.microsoft.com/office/word/2010/wordprocessingShape" mc:Ignorable="w14 w15 w16se wp14">
   <w:endnote w:type="separator" w:id="-1">
     <w:p>
       <w:pPr>
@@ -5543,7 +6073,7 @@
 </file>
 
 <file path=word/footer1.xml><?xml version="1.0" encoding="utf-8"?>
-<w:ftr xmlns:wpc="http://schemas.microsoft.com/office/word/2010/wordprocessingCanvas" xmlns:cx="http://schemas.microsoft.com/office/drawing/2014/chartex" xmlns:cx1="http://schemas.microsoft.com/office/drawing/2015/9/8/chartex" xmlns:cx2="http://schemas.microsoft.com/office/drawing/2015/10/21/chartex" xmlns:cx3="http://schemas.microsoft.com/office/drawing/2016/5/9/chartex" xmlns:cx4="http://schemas.microsoft.com/office/drawing/2016/5/10/chartex" xmlns:cx5="http://schemas.microsoft.com/office/drawing/2016/5/11/chartex" xmlns:cx6="http://schemas.microsoft.com/office/drawing/2016/5/12/chartex" xmlns:cx7="http://schemas.microsoft.com/office/drawing/2016/5/13/chartex" xmlns:cx8="http://schemas.microsoft.com/office/drawing/2016/5/14/chartex" xmlns:mc="http://schemas.openxmlformats.org/markup-compatibility/2006" xmlns:aink="http://schemas.microsoft.com/office/drawing/2016/ink" xmlns:o="urn:schemas-microsoft-com:office:office" xmlns:r="http://schemas.openxmlformats.org/officeDocument/2006/relationships" xmlns:m="http://schemas.openxmlformats.org/officeDocument/2006/math" xmlns:v="urn:schemas-microsoft-com:vml" xmlns:wp14="http://schemas.microsoft.com/office/word/2010/wordprocessingDrawing" xmlns:wp="http://schemas.openxmlformats.org/drawingml/2006/wordprocessingDrawing" xmlns:w10="urn:schemas-microsoft-com:office:word" xmlns:w="http://schemas.openxmlformats.org/wordprocessingml/2006/main" xmlns:w14="http://schemas.microsoft.com/office/word/2010/wordml" xmlns:w15="http://schemas.microsoft.com/office/word/2012/wordml" xmlns:w16se="http://schemas.microsoft.com/office/word/2015/wordml/symex" xmlns:wpg="http://schemas.microsoft.com/office/word/2010/wordprocessingGroup" xmlns:wpi="http://schemas.microsoft.com/office/word/2010/wordprocessingInk" xmlns:wne="http://schemas.microsoft.com/office/word/2006/wordml" xmlns:wps="http://schemas.microsoft.com/office/word/2010/wordprocessingShape" mc:Ignorable="w14 w15 w16se wp14">
+<w:ftr xmlns:wpc="http://schemas.microsoft.com/office/word/2010/wordprocessingCanvas" xmlns:cx="http://schemas.microsoft.com/office/drawing/2014/chartex" xmlns:cx1="http://schemas.microsoft.com/office/drawing/2015/9/8/chartex" xmlns:cx2="http://schemas.microsoft.com/office/drawing/2015/10/21/chartex" xmlns:cx3="http://schemas.microsoft.com/office/drawing/2016/5/9/chartex" xmlns:cx4="http://schemas.microsoft.com/office/drawing/2016/5/10/chartex" xmlns:cx5="http://schemas.microsoft.com/office/drawing/2016/5/11/chartex" xmlns:mc="http://schemas.openxmlformats.org/markup-compatibility/2006" xmlns:o="urn:schemas-microsoft-com:office:office" xmlns:r="http://schemas.openxmlformats.org/officeDocument/2006/relationships" xmlns:m="http://schemas.openxmlformats.org/officeDocument/2006/math" xmlns:v="urn:schemas-microsoft-com:vml" xmlns:wp14="http://schemas.microsoft.com/office/word/2010/wordprocessingDrawing" xmlns:wp="http://schemas.openxmlformats.org/drawingml/2006/wordprocessingDrawing" xmlns:w10="urn:schemas-microsoft-com:office:word" xmlns:w="http://schemas.openxmlformats.org/wordprocessingml/2006/main" xmlns:w14="http://schemas.microsoft.com/office/word/2010/wordml" xmlns:w15="http://schemas.microsoft.com/office/word/2012/wordml" xmlns:w16se="http://schemas.microsoft.com/office/word/2015/wordml/symex" xmlns:wpg="http://schemas.microsoft.com/office/word/2010/wordprocessingGroup" xmlns:wpi="http://schemas.microsoft.com/office/word/2010/wordprocessingInk" xmlns:wne="http://schemas.microsoft.com/office/word/2006/wordml" xmlns:wps="http://schemas.microsoft.com/office/word/2010/wordprocessingShape" mc:Ignorable="w14 w15 w16se wp14">
   <w:p>
     <w:pPr>
       <w:pStyle w:val="Footer"/>
@@ -5607,7 +6137,7 @@
             </wp:anchor>
           </w:drawing>
         </mc:Choice>
-        <mc:Fallback>
+        <mc:Fallback xmlns:cx6="http://schemas.microsoft.com/office/drawing/2016/5/12/chartex" xmlns:cx7="http://schemas.microsoft.com/office/drawing/2016/5/13/chartex" xmlns:cx8="http://schemas.microsoft.com/office/drawing/2016/5/14/chartex" xmlns:aink="http://schemas.microsoft.com/office/drawing/2016/ink">
           <w:pict>
             <v:line w14:anchorId="5CB35400" id="Straight Connector 1" o:spid="_x0000_s1026" style="position:absolute;flip:y;z-index:251666432;visibility:visible;mso-wrap-style:square;mso-wrap-distance-left:9pt;mso-wrap-distance-top:0;mso-wrap-distance-right:9pt;mso-wrap-distance-bottom:0;mso-position-horizontal:absolute;mso-position-horizontal-relative:text;mso-position-vertical:absolute;mso-position-vertical-relative:text" from="-.1pt,5.7pt" to="520.7pt,5.7pt" o:gfxdata="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" strokecolor="#f37123" strokeweight="1pt">
               <v:stroke endcap="round"/>
@@ -5738,7 +6268,7 @@
             </wp:anchor>
           </w:drawing>
         </mc:Choice>
-        <mc:Fallback>
+        <mc:Fallback xmlns:cx6="http://schemas.microsoft.com/office/drawing/2016/5/12/chartex" xmlns:cx7="http://schemas.microsoft.com/office/drawing/2016/5/13/chartex" xmlns:cx8="http://schemas.microsoft.com/office/drawing/2016/5/14/chartex" xmlns:aink="http://schemas.microsoft.com/office/drawing/2016/ink">
           <w:pict>
             <v:shapetype w14:anchorId="65030458" id="_x0000_t202" coordsize="21600,21600" o:spt="202" path="m,l,21600r21600,l21600,xe">
               <v:stroke joinstyle="miter"/>
@@ -5774,7 +6304,7 @@
                                   </pic:cNvPicPr>
                                 </pic:nvPicPr>
                                 <pic:blipFill>
-                                  <a:blip r:embed="rId1">
+                                  <a:blip r:embed="rId2">
                                     <a:extLst>
                                       <a:ext uri="{28A0092B-C50C-407E-A947-70E740481C1C}">
                                         <a14:useLocalDpi xmlns:a14="http://schemas.microsoft.com/office/drawing/2010/main" val="0"/>
@@ -5918,7 +6448,7 @@
                               <w:sz w:val="18"/>
                               <w:szCs w:val="18"/>
                             </w:rPr>
-                            <w:t>4</w:t>
+                            <w:t>2</w:t>
                           </w:r>
                           <w:r>
                             <w:rPr>
@@ -6002,7 +6532,11 @@
         </mc:Choice>
         <mc:Fallback>
           <w:pict>
-            <v:shape w14:anchorId="4715F98C" id="Text Box 3" o:spid="_x0000_s1027" type="#_x0000_t202" style="position:absolute;margin-left:442.65pt;margin-top:27.95pt;width:70.9pt;height:15.9pt;z-index:251667456;visibility:visible;mso-wrap-style:square;mso-wrap-distance-left:9pt;mso-wrap-distance-top:0;mso-wrap-distance-right:9pt;mso-wrap-distance-bottom:0;mso-position-horizontal:absolute;mso-position-horizontal-relative:text;mso-position-vertical:absolute;mso-position-vertical-relative:text;v-text-anchor:middle" o:gfxdata="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" filled="f" stroked="f" strokeweight=".5pt">
+            <v:shapetype w14:anchorId="4715F98C" id="_x0000_t202" coordsize="21600,21600" o:spt="202" path="m,l,21600r21600,l21600,xe">
+              <v:stroke joinstyle="miter"/>
+              <v:path gradientshapeok="t" o:connecttype="rect"/>
+            </v:shapetype>
+            <v:shape id="Text Box 3" o:spid="_x0000_s1027" type="#_x0000_t202" style="position:absolute;margin-left:442.65pt;margin-top:27.95pt;width:70.9pt;height:15.9pt;z-index:251667456;visibility:visible;mso-wrap-style:square;mso-wrap-distance-left:9pt;mso-wrap-distance-top:0;mso-wrap-distance-right:9pt;mso-wrap-distance-bottom:0;mso-position-horizontal:absolute;mso-position-horizontal-relative:text;mso-position-vertical:absolute;mso-position-vertical-relative:text;v-text-anchor:middle" o:gfxdata="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" filled="f" stroked="f" strokeweight=".5pt">
               <v:textbox inset="0,0,0,0">
                 <w:txbxContent>
                   <w:p>
@@ -6056,7 +6590,7 @@
                         <w:sz w:val="18"/>
                         <w:szCs w:val="18"/>
                       </w:rPr>
-                      <w:t>4</w:t>
+                      <w:t>2</w:t>
                     </w:r>
                     <w:r>
                       <w:rPr>
@@ -6222,7 +6756,7 @@
             </wp:anchor>
           </w:drawing>
         </mc:Choice>
-        <mc:Fallback>
+        <mc:Fallback xmlns:cx6="http://schemas.microsoft.com/office/drawing/2016/5/12/chartex" xmlns:cx7="http://schemas.microsoft.com/office/drawing/2016/5/13/chartex" xmlns:cx8="http://schemas.microsoft.com/office/drawing/2016/5/14/chartex" xmlns:aink="http://schemas.microsoft.com/office/drawing/2016/ink">
           <w:pict>
             <v:shape w14:anchorId="4EA2AB4F" id="Text Box 2" o:spid="_x0000_s1028" type="#_x0000_t202" style="position:absolute;margin-left:125.15pt;margin-top:26.95pt;width:54pt;height:15.75pt;z-index:251664384;visibility:visible;mso-wrap-style:square;mso-width-percent:0;mso-wrap-distance-left:9pt;mso-wrap-distance-top:0;mso-wrap-distance-right:9pt;mso-wrap-distance-bottom:0;mso-position-horizontal:absolute;mso-position-horizontal-relative:text;mso-position-vertical:absolute;mso-position-vertical-relative:text;mso-width-percent:0;mso-width-relative:margin;v-text-anchor:middle" o:gfxdata="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" filled="f" stroked="f" strokeweight=".5pt">
               <v:textbox inset=".5mm,0,0,0">
@@ -6330,7 +6864,7 @@
                             </w:rPr>
                             <w:t xml:space="preserve"> (</w:t>
                           </w:r>
-                          <w:hyperlink r:id="rId2" w:history="1">
+                          <w:hyperlink r:id="rId3" w:history="1">
                             <w:r>
                               <w:rPr>
                                 <w:rStyle w:val="Hyperlink"/>
@@ -6362,7 +6896,7 @@
                             </w:rPr>
                             <w:t xml:space="preserve"> </w:t>
                           </w:r>
-                          <w:hyperlink r:id="rId3" w:history="1">
+                          <w:hyperlink r:id="rId4" w:history="1">
                             <w:r>
                               <w:rPr>
                                 <w:rStyle w:val="Hyperlink"/>
@@ -6400,7 +6934,7 @@
                                 <wp:extent cx="200025" cy="200025"/>
                                 <wp:effectExtent l="0" t="0" r="9525" b="9525"/>
                                 <wp:docPr id="194" name="Picture 194" title="Software University">
-                                  <a:hlinkClick xmlns:a="http://schemas.openxmlformats.org/drawingml/2006/main" r:id="rId4"/>
+                                  <a:hlinkClick xmlns:a="http://schemas.openxmlformats.org/drawingml/2006/main" r:id="rId5"/>
                                 </wp:docPr>
                                 <wp:cNvGraphicFramePr/>
                                 <a:graphic xmlns:a="http://schemas.openxmlformats.org/drawingml/2006/main">
@@ -6408,58 +6942,7 @@
                                     <pic:pic xmlns:pic="http://schemas.openxmlformats.org/drawingml/2006/picture">
                                       <pic:nvPicPr>
                                         <pic:cNvPr id="93" name="Picture 3" title="Software University">
-                                          <a:hlinkClick r:id="rId4"/>
-                                        </pic:cNvPr>
-                                        <pic:cNvPicPr/>
-                                      </pic:nvPicPr>
-                                      <pic:blipFill>
-                                        <a:blip r:embed="rId5"/>
-                                        <a:stretch>
-                                          <a:fillRect/>
-                                        </a:stretch>
-                                      </pic:blipFill>
-                                      <pic:spPr>
-                                        <a:xfrm>
-                                          <a:off x="0" y="0"/>
-                                          <a:ext cx="197485" cy="197485"/>
-                                        </a:xfrm>
-                                        <a:prstGeom prst="rect">
-                                          <a:avLst/>
-                                        </a:prstGeom>
-                                      </pic:spPr>
-                                    </pic:pic>
-                                  </a:graphicData>
-                                </a:graphic>
-                              </wp:inline>
-                            </w:drawing>
-                          </w:r>
-                          <w:r>
-                            <w:rPr>
-                              <w:sz w:val="19"/>
-                              <w:szCs w:val="19"/>
-                            </w:rPr>
-                            <w:t xml:space="preserve">   </w:t>
-                          </w:r>
-                          <w:r>
-                            <w:rPr>
-                              <w:noProof/>
-                              <w:sz w:val="20"/>
-                              <w:szCs w:val="20"/>
-                            </w:rPr>
-                            <w:drawing>
-                              <wp:inline distT="0" distB="0" distL="0" distR="0" wp14:anchorId="4E8D5C1B" wp14:editId="2013552C">
-                                <wp:extent cx="200025" cy="200025"/>
-                                <wp:effectExtent l="0" t="0" r="9525" b="9525"/>
-                                <wp:docPr id="195" name="Picture 195" title="Software University Foundation">
-                                  <a:hlinkClick xmlns:a="http://schemas.openxmlformats.org/drawingml/2006/main" r:id="rId2"/>
-                                </wp:docPr>
-                                <wp:cNvGraphicFramePr/>
-                                <a:graphic xmlns:a="http://schemas.openxmlformats.org/drawingml/2006/main">
-                                  <a:graphicData uri="http://schemas.openxmlformats.org/drawingml/2006/picture">
-                                    <pic:pic xmlns:pic="http://schemas.openxmlformats.org/drawingml/2006/picture">
-                                      <pic:nvPicPr>
-                                        <pic:cNvPr id="94" name="Picture 4" title="Software University Foundation">
-                                          <a:hlinkClick r:id="rId2"/>
+                                          <a:hlinkClick r:id="rId5"/>
                                         </pic:cNvPr>
                                         <pic:cNvPicPr/>
                                       </pic:nvPicPr>
@@ -6498,11 +6981,62 @@
                               <w:szCs w:val="20"/>
                             </w:rPr>
                             <w:drawing>
+                              <wp:inline distT="0" distB="0" distL="0" distR="0" wp14:anchorId="4E8D5C1B" wp14:editId="2013552C">
+                                <wp:extent cx="200025" cy="200025"/>
+                                <wp:effectExtent l="0" t="0" r="9525" b="9525"/>
+                                <wp:docPr id="195" name="Picture 195" title="Software University Foundation">
+                                  <a:hlinkClick xmlns:a="http://schemas.openxmlformats.org/drawingml/2006/main" r:id="rId3"/>
+                                </wp:docPr>
+                                <wp:cNvGraphicFramePr/>
+                                <a:graphic xmlns:a="http://schemas.openxmlformats.org/drawingml/2006/main">
+                                  <a:graphicData uri="http://schemas.openxmlformats.org/drawingml/2006/picture">
+                                    <pic:pic xmlns:pic="http://schemas.openxmlformats.org/drawingml/2006/picture">
+                                      <pic:nvPicPr>
+                                        <pic:cNvPr id="94" name="Picture 4" title="Software University Foundation">
+                                          <a:hlinkClick r:id="rId3"/>
+                                        </pic:cNvPr>
+                                        <pic:cNvPicPr/>
+                                      </pic:nvPicPr>
+                                      <pic:blipFill>
+                                        <a:blip r:embed="rId7"/>
+                                        <a:stretch>
+                                          <a:fillRect/>
+                                        </a:stretch>
+                                      </pic:blipFill>
+                                      <pic:spPr>
+                                        <a:xfrm>
+                                          <a:off x="0" y="0"/>
+                                          <a:ext cx="197485" cy="197485"/>
+                                        </a:xfrm>
+                                        <a:prstGeom prst="rect">
+                                          <a:avLst/>
+                                        </a:prstGeom>
+                                      </pic:spPr>
+                                    </pic:pic>
+                                  </a:graphicData>
+                                </a:graphic>
+                              </wp:inline>
+                            </w:drawing>
+                          </w:r>
+                          <w:r>
+                            <w:rPr>
+                              <w:sz w:val="19"/>
+                              <w:szCs w:val="19"/>
+                            </w:rPr>
+                            <w:t xml:space="preserve">   </w:t>
+                          </w:r>
+                          <w:r>
+                            <w:rPr>
+                              <w:noProof/>
+                              <w:sz w:val="20"/>
+                              <w:szCs w:val="20"/>
+                            </w:rPr>
+                            <w:drawing>
                               <wp:inline distT="0" distB="0" distL="0" distR="0" wp14:anchorId="20B738E7" wp14:editId="300EA712">
                                 <wp:extent cx="200025" cy="200025"/>
                                 <wp:effectExtent l="0" t="0" r="9525" b="9525"/>
                                 <wp:docPr id="196" name="Picture 196" title="Software University @ Facebook">
-                                  <a:hlinkClick xmlns:a="http://schemas.openxmlformats.org/drawingml/2006/main" r:id="rId7"/>
+                                  <a:hlinkClick xmlns:a="http://schemas.openxmlformats.org/drawingml/2006/main" r:id="rId8"/>
                                 </wp:docPr>
                                 <wp:cNvGraphicFramePr/>
                                 <a:graphic xmlns:a="http://schemas.openxmlformats.org/drawingml/2006/main">
@@ -6510,12 +7044,12 @@
                                     <pic:pic xmlns:pic="http://schemas.openxmlformats.org/drawingml/2006/picture">
                                       <pic:nvPicPr>
                                         <pic:cNvPr id="95" name="Picture 11" title="Software University @ Facebook">
-                                          <a:hlinkClick r:id="rId7"/>
+                                          <a:hlinkClick r:id="rId8"/>
                                         </pic:cNvPr>
                                         <pic:cNvPicPr/>
                                       </pic:nvPicPr>
                                       <pic:blipFill>
-                                        <a:blip r:embed="rId8"/>
+                                        <a:blip r:embed="rId9"/>
                                         <a:stretch>
                                           <a:fillRect/>
                                         </a:stretch>
@@ -6553,7 +7087,7 @@
                                 <wp:extent cx="200025" cy="200025"/>
                                 <wp:effectExtent l="0" t="0" r="9525" b="9525"/>
                                 <wp:docPr id="197" name="Picture 197" title="Software University @ Twitter">
-                                  <a:hlinkClick xmlns:a="http://schemas.openxmlformats.org/drawingml/2006/main" r:id="rId9"/>
+                                  <a:hlinkClick xmlns:a="http://schemas.openxmlformats.org/drawingml/2006/main" r:id="rId10"/>
                                 </wp:docPr>
                                 <wp:cNvGraphicFramePr/>
                                 <a:graphic xmlns:a="http://schemas.openxmlformats.org/drawingml/2006/main">
@@ -6561,12 +7095,12 @@
                                     <pic:pic xmlns:pic="http://schemas.openxmlformats.org/drawingml/2006/picture">
                                       <pic:nvPicPr>
                                         <pic:cNvPr id="96" name="Picture 16" title="Software University @ Twitter">
-                                          <a:hlinkClick r:id="rId9"/>
+                                          <a:hlinkClick r:id="rId10"/>
                                         </pic:cNvPr>
                                         <pic:cNvPicPr/>
                                       </pic:nvPicPr>
                                       <pic:blipFill>
-                                        <a:blip r:embed="rId10"/>
+                                        <a:blip r:embed="rId11"/>
                                         <a:stretch>
                                           <a:fillRect/>
                                         </a:stretch>
@@ -6604,7 +7138,7 @@
                                 <wp:extent cx="200025" cy="200025"/>
                                 <wp:effectExtent l="0" t="0" r="9525" b="9525"/>
                                 <wp:docPr id="198" name="Picture 198" title="Software University @ YouTube">
-                                  <a:hlinkClick xmlns:a="http://schemas.openxmlformats.org/drawingml/2006/main" r:id="rId11"/>
+                                  <a:hlinkClick xmlns:a="http://schemas.openxmlformats.org/drawingml/2006/main" r:id="rId12"/>
                                 </wp:docPr>
                                 <wp:cNvGraphicFramePr/>
                                 <a:graphic xmlns:a="http://schemas.openxmlformats.org/drawingml/2006/main">
@@ -6612,12 +7146,12 @@
                                     <pic:pic xmlns:pic="http://schemas.openxmlformats.org/drawingml/2006/picture">
                                       <pic:nvPicPr>
                                         <pic:cNvPr id="97" name="Picture 23" title="Software University @ YouTube">
-                                          <a:hlinkClick r:id="rId11"/>
+                                          <a:hlinkClick r:id="rId12"/>
                                         </pic:cNvPr>
                                         <pic:cNvPicPr/>
                                       </pic:nvPicPr>
                                       <pic:blipFill>
-                                        <a:blip r:embed="rId12"/>
+                                        <a:blip r:embed="rId13"/>
                                         <a:stretch>
                                           <a:fillRect/>
                                         </a:stretch>
@@ -6655,7 +7189,7 @@
                                 <wp:extent cx="200025" cy="200025"/>
                                 <wp:effectExtent l="0" t="0" r="9525" b="9525"/>
                                 <wp:docPr id="199" name="Picture 199" title="Software University @ Google+">
-                                  <a:hlinkClick xmlns:a="http://schemas.openxmlformats.org/drawingml/2006/main" r:id="rId13"/>
+                                  <a:hlinkClick xmlns:a="http://schemas.openxmlformats.org/drawingml/2006/main" r:id="rId14"/>
                                 </wp:docPr>
                                 <wp:cNvGraphicFramePr/>
                                 <a:graphic xmlns:a="http://schemas.openxmlformats.org/drawingml/2006/main">
@@ -6663,12 +7197,12 @@
                                     <pic:pic xmlns:pic="http://schemas.openxmlformats.org/drawingml/2006/picture">
                                       <pic:nvPicPr>
                                         <pic:cNvPr id="98" name="Picture 25" title="Software University @ Google+">
-                                          <a:hlinkClick r:id="rId13"/>
+                                          <a:hlinkClick r:id="rId14"/>
                                         </pic:cNvPr>
                                         <pic:cNvPicPr/>
                                       </pic:nvPicPr>
                                       <pic:blipFill>
-                                        <a:blip r:embed="rId14"/>
+                                        <a:blip r:embed="rId15"/>
                                         <a:stretch>
                                           <a:fillRect/>
                                         </a:stretch>
@@ -6706,7 +7240,7 @@
                                 <wp:extent cx="200025" cy="200025"/>
                                 <wp:effectExtent l="0" t="0" r="9525" b="9525"/>
                                 <wp:docPr id="200" name="Picture 200" title="Software University @ LinkedIn">
-                                  <a:hlinkClick xmlns:a="http://schemas.openxmlformats.org/drawingml/2006/main" r:id="rId15"/>
+                                  <a:hlinkClick xmlns:a="http://schemas.openxmlformats.org/drawingml/2006/main" r:id="rId16"/>
                                 </wp:docPr>
                                 <wp:cNvGraphicFramePr/>
                                 <a:graphic xmlns:a="http://schemas.openxmlformats.org/drawingml/2006/main">
@@ -6714,12 +7248,12 @@
                                     <pic:pic xmlns:pic="http://schemas.openxmlformats.org/drawingml/2006/picture">
                                       <pic:nvPicPr>
                                         <pic:cNvPr id="99" name="Picture 27" title="Software University @ LinkedIn">
-                                          <a:hlinkClick r:id="rId15"/>
+                                          <a:hlinkClick r:id="rId16"/>
                                         </pic:cNvPr>
                                         <pic:cNvPicPr/>
                                       </pic:nvPicPr>
                                       <pic:blipFill>
-                                        <a:blip r:embed="rId16"/>
+                                        <a:blip r:embed="rId17"/>
                                         <a:stretch>
                                           <a:fillRect/>
                                         </a:stretch>
@@ -6757,7 +7291,7 @@
                                 <wp:extent cx="200025" cy="200025"/>
                                 <wp:effectExtent l="0" t="0" r="9525" b="9525"/>
                                 <wp:docPr id="201" name="Picture 201" title="Software University @ SlideShare">
-                                  <a:hlinkClick xmlns:a="http://schemas.openxmlformats.org/drawingml/2006/main" r:id="rId17"/>
+                                  <a:hlinkClick xmlns:a="http://schemas.openxmlformats.org/drawingml/2006/main" r:id="rId18"/>
                                 </wp:docPr>
                                 <wp:cNvGraphicFramePr/>
                                 <a:graphic xmlns:a="http://schemas.openxmlformats.org/drawingml/2006/main">
@@ -6765,12 +7299,12 @@
                                     <pic:pic xmlns:pic="http://schemas.openxmlformats.org/drawingml/2006/picture">
                                       <pic:nvPicPr>
                                         <pic:cNvPr id="101" name="Picture 99" title="Software University @ SlideShare">
-                                          <a:hlinkClick r:id="rId17"/>
+                                          <a:hlinkClick r:id="rId18"/>
                                         </pic:cNvPr>
                                         <pic:cNvPicPr/>
                                       </pic:nvPicPr>
                                       <pic:blipFill>
-                                        <a:blip r:embed="rId18"/>
+                                        <a:blip r:embed="rId19"/>
                                         <a:stretch>
                                           <a:fillRect/>
                                         </a:stretch>
@@ -6808,7 +7342,7 @@
                                 <wp:extent cx="200025" cy="200025"/>
                                 <wp:effectExtent l="0" t="0" r="9525" b="9525"/>
                                 <wp:docPr id="202" name="Picture 202" title="Software University @ GitHub">
-                                  <a:hlinkClick xmlns:a="http://schemas.openxmlformats.org/drawingml/2006/main" r:id="rId19"/>
+                                  <a:hlinkClick xmlns:a="http://schemas.openxmlformats.org/drawingml/2006/main" r:id="rId20"/>
                                 </wp:docPr>
                                 <wp:cNvGraphicFramePr/>
                                 <a:graphic xmlns:a="http://schemas.openxmlformats.org/drawingml/2006/main">
@@ -6816,12 +7350,12 @@
                                     <pic:pic xmlns:pic="http://schemas.openxmlformats.org/drawingml/2006/picture">
                                       <pic:nvPicPr>
                                         <pic:cNvPr id="102" name="Picture 35" title="Software University @ GitHub">
-                                          <a:hlinkClick r:id="rId19"/>
+                                          <a:hlinkClick r:id="rId20"/>
                                         </pic:cNvPr>
                                         <pic:cNvPicPr/>
                                       </pic:nvPicPr>
                                       <pic:blipFill>
-                                        <a:blip r:embed="rId20"/>
+                                        <a:blip r:embed="rId21"/>
                                         <a:stretch>
                                           <a:fillRect/>
                                         </a:stretch>
@@ -6859,7 +7393,7 @@
                                 <wp:extent cx="200025" cy="200025"/>
                                 <wp:effectExtent l="0" t="0" r="9525" b="9525"/>
                                 <wp:docPr id="203" name="Picture 203" title="Software University: Email Us">
-                                  <a:hlinkClick xmlns:a="http://schemas.openxmlformats.org/drawingml/2006/main" r:id="rId21"/>
+                                  <a:hlinkClick xmlns:a="http://schemas.openxmlformats.org/drawingml/2006/main" r:id="rId22"/>
                                 </wp:docPr>
                                 <wp:cNvGraphicFramePr/>
                                 <a:graphic xmlns:a="http://schemas.openxmlformats.org/drawingml/2006/main">
@@ -6867,12 +7401,12 @@
                                     <pic:pic xmlns:pic="http://schemas.openxmlformats.org/drawingml/2006/picture">
                                       <pic:nvPicPr>
                                         <pic:cNvPr id="103" name="Picture 85" title="Software University: Email Us">
-                                          <a:hlinkClick r:id="rId21"/>
+                                          <a:hlinkClick r:id="rId22"/>
                                         </pic:cNvPr>
                                         <pic:cNvPicPr/>
                                       </pic:nvPicPr>
                                       <pic:blipFill>
-                                        <a:blip r:embed="rId22"/>
+                                        <a:blip r:embed="rId23"/>
                                         <a:stretch>
                                           <a:fillRect/>
                                         </a:stretch>
@@ -6904,7 +7438,7 @@
             </wp:anchor>
           </w:drawing>
         </mc:Choice>
-        <mc:Fallback>
+        <mc:Fallback xmlns:cx6="http://schemas.microsoft.com/office/drawing/2016/5/12/chartex" xmlns:cx7="http://schemas.microsoft.com/office/drawing/2016/5/13/chartex" xmlns:cx8="http://schemas.microsoft.com/office/drawing/2016/5/14/chartex" xmlns:aink="http://schemas.microsoft.com/office/drawing/2016/ink">
           <w:pict>
             <v:shape w14:anchorId="400D6225" id="Text Box 17" o:spid="_x0000_s1029" type="#_x0000_t202" style="position:absolute;margin-left:124.4pt;margin-top:6.7pt;width:396.3pt;height:40.45pt;z-index:251663360;visibility:visible;mso-wrap-style:square;mso-wrap-distance-left:9pt;mso-wrap-distance-top:0;mso-wrap-distance-right:9pt;mso-wrap-distance-bottom:0;mso-position-horizontal:absolute;mso-position-horizontal-relative:text;mso-position-vertical:absolute;mso-position-vertical-relative:text;v-text-anchor:top" o:gfxdata="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" filled="f" stroked="f">
               <v:textbox inset=".5mm,1.2mm,.5mm,.5mm">
@@ -6939,7 +7473,7 @@
                       </w:rPr>
                       <w:t xml:space="preserve"> (</w:t>
                     </w:r>
-                    <w:hyperlink r:id="rId23" w:history="1">
+                    <w:hyperlink r:id="rId24" w:history="1">
                       <w:r>
                         <w:rPr>
                           <w:rStyle w:val="Hyperlink"/>
@@ -6971,7 +7505,7 @@
                       </w:rPr>
                       <w:t xml:space="preserve"> </w:t>
                     </w:r>
-                    <w:hyperlink r:id="rId24" w:history="1">
+                    <w:hyperlink r:id="rId25" w:history="1">
                       <w:r>
                         <w:rPr>
                           <w:rStyle w:val="Hyperlink"/>
@@ -7009,7 +7543,7 @@
                           <wp:extent cx="200025" cy="200025"/>
                           <wp:effectExtent l="0" t="0" r="9525" b="9525"/>
                           <wp:docPr id="194" name="Picture 194" title="Software University">
-                            <a:hlinkClick xmlns:a="http://schemas.openxmlformats.org/drawingml/2006/main" r:id="rId4"/>
+                            <a:hlinkClick xmlns:a="http://schemas.openxmlformats.org/drawingml/2006/main" r:id="rId26"/>
                           </wp:docPr>
                           <wp:cNvGraphicFramePr/>
                           <a:graphic xmlns:a="http://schemas.openxmlformats.org/drawingml/2006/main">
@@ -7017,12 +7551,12 @@
                               <pic:pic xmlns:pic="http://schemas.openxmlformats.org/drawingml/2006/picture">
                                 <pic:nvPicPr>
                                   <pic:cNvPr id="93" name="Picture 3" title="Software University">
-                                    <a:hlinkClick r:id="rId4"/>
+                                    <a:hlinkClick r:id="rId26"/>
                                   </pic:cNvPr>
                                   <pic:cNvPicPr/>
                                 </pic:nvPicPr>
                                 <pic:blipFill>
-                                  <a:blip r:embed="rId5"/>
+                                  <a:blip r:embed="rId27"/>
                                   <a:stretch>
                                     <a:fillRect/>
                                   </a:stretch>
@@ -7060,7 +7594,7 @@
                           <wp:extent cx="200025" cy="200025"/>
                           <wp:effectExtent l="0" t="0" r="9525" b="9525"/>
                           <wp:docPr id="195" name="Picture 195" title="Software University Foundation">
-                            <a:hlinkClick xmlns:a="http://schemas.openxmlformats.org/drawingml/2006/main" r:id="rId2"/>
+                            <a:hlinkClick xmlns:a="http://schemas.openxmlformats.org/drawingml/2006/main" r:id="rId28"/>
                           </wp:docPr>
                           <wp:cNvGraphicFramePr/>
                           <a:graphic xmlns:a="http://schemas.openxmlformats.org/drawingml/2006/main">
@@ -7068,12 +7602,12 @@
                               <pic:pic xmlns:pic="http://schemas.openxmlformats.org/drawingml/2006/picture">
                                 <pic:nvPicPr>
                                   <pic:cNvPr id="94" name="Picture 4" title="Software University Foundation">
-                                    <a:hlinkClick r:id="rId2"/>
+                                    <a:hlinkClick r:id="rId28"/>
                                   </pic:cNvPr>
                                   <pic:cNvPicPr/>
                                 </pic:nvPicPr>
                                 <pic:blipFill>
-                                  <a:blip r:embed="rId6"/>
+                                  <a:blip r:embed="rId29"/>
                                   <a:stretch>
                                     <a:fillRect/>
                                   </a:stretch>
@@ -7111,7 +7645,7 @@
                           <wp:extent cx="200025" cy="200025"/>
                           <wp:effectExtent l="0" t="0" r="9525" b="9525"/>
                           <wp:docPr id="196" name="Picture 196" title="Software University @ Facebook">
-                            <a:hlinkClick xmlns:a="http://schemas.openxmlformats.org/drawingml/2006/main" r:id="rId7"/>
+                            <a:hlinkClick xmlns:a="http://schemas.openxmlformats.org/drawingml/2006/main" r:id="rId30"/>
                           </wp:docPr>
                           <wp:cNvGraphicFramePr/>
                           <a:graphic xmlns:a="http://schemas.openxmlformats.org/drawingml/2006/main">
@@ -7119,12 +7653,12 @@
                               <pic:pic xmlns:pic="http://schemas.openxmlformats.org/drawingml/2006/picture">
                                 <pic:nvPicPr>
                                   <pic:cNvPr id="95" name="Picture 11" title="Software University @ Facebook">
-                                    <a:hlinkClick r:id="rId7"/>
+                                    <a:hlinkClick r:id="rId30"/>
                                   </pic:cNvPr>
                                   <pic:cNvPicPr/>
                                 </pic:nvPicPr>
                                 <pic:blipFill>
-                                  <a:blip r:embed="rId8"/>
+                                  <a:blip r:embed="rId31"/>
                                   <a:stretch>
                                     <a:fillRect/>
                                   </a:stretch>
@@ -7162,7 +7696,7 @@
                           <wp:extent cx="200025" cy="200025"/>
                           <wp:effectExtent l="0" t="0" r="9525" b="9525"/>
                           <wp:docPr id="197" name="Picture 197" title="Software University @ Twitter">
-                            <a:hlinkClick xmlns:a="http://schemas.openxmlformats.org/drawingml/2006/main" r:id="rId9"/>
+                            <a:hlinkClick xmlns:a="http://schemas.openxmlformats.org/drawingml/2006/main" r:id="rId32"/>
                           </wp:docPr>
                           <wp:cNvGraphicFramePr/>
                           <a:graphic xmlns:a="http://schemas.openxmlformats.org/drawingml/2006/main">
@@ -7170,12 +7704,12 @@
                               <pic:pic xmlns:pic="http://schemas.openxmlformats.org/drawingml/2006/picture">
                                 <pic:nvPicPr>
                                   <pic:cNvPr id="96" name="Picture 16" title="Software University @ Twitter">
-                                    <a:hlinkClick r:id="rId9"/>
+                                    <a:hlinkClick r:id="rId32"/>
                                   </pic:cNvPr>
                                   <pic:cNvPicPr/>
                                 </pic:nvPicPr>
                                 <pic:blipFill>
-                                  <a:blip r:embed="rId10"/>
+                                  <a:blip r:embed="rId33"/>
                                   <a:stretch>
                                     <a:fillRect/>
                                   </a:stretch>
@@ -7213,7 +7747,7 @@
                           <wp:extent cx="200025" cy="200025"/>
                           <wp:effectExtent l="0" t="0" r="9525" b="9525"/>
                           <wp:docPr id="198" name="Picture 198" title="Software University @ YouTube">
-                            <a:hlinkClick xmlns:a="http://schemas.openxmlformats.org/drawingml/2006/main" r:id="rId11"/>
+                            <a:hlinkClick xmlns:a="http://schemas.openxmlformats.org/drawingml/2006/main" r:id="rId34"/>
                           </wp:docPr>
                           <wp:cNvGraphicFramePr/>
                           <a:graphic xmlns:a="http://schemas.openxmlformats.org/drawingml/2006/main">
@@ -7221,12 +7755,12 @@
                               <pic:pic xmlns:pic="http://schemas.openxmlformats.org/drawingml/2006/picture">
                                 <pic:nvPicPr>
                                   <pic:cNvPr id="97" name="Picture 23" title="Software University @ YouTube">
-                                    <a:hlinkClick r:id="rId11"/>
+                                    <a:hlinkClick r:id="rId34"/>
                                   </pic:cNvPr>
                                   <pic:cNvPicPr/>
                                 </pic:nvPicPr>
                                 <pic:blipFill>
-                                  <a:blip r:embed="rId12"/>
+                                  <a:blip r:embed="rId35"/>
                                   <a:stretch>
                                     <a:fillRect/>
                                   </a:stretch>
@@ -7264,7 +7798,7 @@
                           <wp:extent cx="200025" cy="200025"/>
                           <wp:effectExtent l="0" t="0" r="9525" b="9525"/>
                           <wp:docPr id="199" name="Picture 199" title="Software University @ Google+">
-                            <a:hlinkClick xmlns:a="http://schemas.openxmlformats.org/drawingml/2006/main" r:id="rId13"/>
+                            <a:hlinkClick xmlns:a="http://schemas.openxmlformats.org/drawingml/2006/main" r:id="rId36"/>
                           </wp:docPr>
                           <wp:cNvGraphicFramePr/>
                           <a:graphic xmlns:a="http://schemas.openxmlformats.org/drawingml/2006/main">
@@ -7272,12 +7806,12 @@
                               <pic:pic xmlns:pic="http://schemas.openxmlformats.org/drawingml/2006/picture">
                                 <pic:nvPicPr>
                                   <pic:cNvPr id="98" name="Picture 25" title="Software University @ Google+">
-                                    <a:hlinkClick r:id="rId13"/>
+                                    <a:hlinkClick r:id="rId36"/>
                                   </pic:cNvPr>
                                   <pic:cNvPicPr/>
                                 </pic:nvPicPr>
                                 <pic:blipFill>
-                                  <a:blip r:embed="rId14"/>
+                                  <a:blip r:embed="rId37"/>
                                   <a:stretch>
                                     <a:fillRect/>
                                   </a:stretch>
@@ -7315,7 +7849,7 @@
                           <wp:extent cx="200025" cy="200025"/>
                           <wp:effectExtent l="0" t="0" r="9525" b="9525"/>
                           <wp:docPr id="200" name="Picture 200" title="Software University @ LinkedIn">
-                            <a:hlinkClick xmlns:a="http://schemas.openxmlformats.org/drawingml/2006/main" r:id="rId15"/>
+                            <a:hlinkClick xmlns:a="http://schemas.openxmlformats.org/drawingml/2006/main" r:id="rId38"/>
                           </wp:docPr>
                           <wp:cNvGraphicFramePr/>
                           <a:graphic xmlns:a="http://schemas.openxmlformats.org/drawingml/2006/main">
@@ -7323,12 +7857,12 @@
                               <pic:pic xmlns:pic="http://schemas.openxmlformats.org/drawingml/2006/picture">
                                 <pic:nvPicPr>
                                   <pic:cNvPr id="99" name="Picture 27" title="Software University @ LinkedIn">
-                                    <a:hlinkClick r:id="rId15"/>
+                                    <a:hlinkClick r:id="rId38"/>
                                   </pic:cNvPr>
                                   <pic:cNvPicPr/>
                                 </pic:nvPicPr>
                                 <pic:blipFill>
-                                  <a:blip r:embed="rId16"/>
+                                  <a:blip r:embed="rId39"/>
                                   <a:stretch>
                                     <a:fillRect/>
                                   </a:stretch>
@@ -7366,7 +7900,7 @@
                           <wp:extent cx="200025" cy="200025"/>
                           <wp:effectExtent l="0" t="0" r="9525" b="9525"/>
                           <wp:docPr id="201" name="Picture 201" title="Software University @ SlideShare">
-                            <a:hlinkClick xmlns:a="http://schemas.openxmlformats.org/drawingml/2006/main" r:id="rId17"/>
+                            <a:hlinkClick xmlns:a="http://schemas.openxmlformats.org/drawingml/2006/main" r:id="rId40"/>
                           </wp:docPr>
                           <wp:cNvGraphicFramePr/>
                           <a:graphic xmlns:a="http://schemas.openxmlformats.org/drawingml/2006/main">
@@ -7374,12 +7908,12 @@
                               <pic:pic xmlns:pic="http://schemas.openxmlformats.org/drawingml/2006/picture">
                                 <pic:nvPicPr>
                                   <pic:cNvPr id="101" name="Picture 99" title="Software University @ SlideShare">
-                                    <a:hlinkClick r:id="rId17"/>
+                                    <a:hlinkClick r:id="rId40"/>
                                   </pic:cNvPr>
                                   <pic:cNvPicPr/>
                                 </pic:nvPicPr>
                                 <pic:blipFill>
-                                  <a:blip r:embed="rId18"/>
+                                  <a:blip r:embed="rId41"/>
                                   <a:stretch>
                                     <a:fillRect/>
                                   </a:stretch>
@@ -7417,7 +7951,7 @@
                           <wp:extent cx="200025" cy="200025"/>
                           <wp:effectExtent l="0" t="0" r="9525" b="9525"/>
                           <wp:docPr id="202" name="Picture 202" title="Software University @ GitHub">
-                            <a:hlinkClick xmlns:a="http://schemas.openxmlformats.org/drawingml/2006/main" r:id="rId19"/>
+                            <a:hlinkClick xmlns:a="http://schemas.openxmlformats.org/drawingml/2006/main" r:id="rId42"/>
                           </wp:docPr>
                           <wp:cNvGraphicFramePr/>
                           <a:graphic xmlns:a="http://schemas.openxmlformats.org/drawingml/2006/main">
@@ -7425,12 +7959,12 @@
                               <pic:pic xmlns:pic="http://schemas.openxmlformats.org/drawingml/2006/picture">
                                 <pic:nvPicPr>
                                   <pic:cNvPr id="102" name="Picture 35" title="Software University @ GitHub">
-                                    <a:hlinkClick r:id="rId19"/>
+                                    <a:hlinkClick r:id="rId42"/>
                                   </pic:cNvPr>
                                   <pic:cNvPicPr/>
                                 </pic:nvPicPr>
                                 <pic:blipFill>
-                                  <a:blip r:embed="rId20"/>
+                                  <a:blip r:embed="rId43"/>
                                   <a:stretch>
                                     <a:fillRect/>
                                   </a:stretch>
@@ -7468,7 +8002,7 @@
                           <wp:extent cx="200025" cy="200025"/>
                           <wp:effectExtent l="0" t="0" r="9525" b="9525"/>
                           <wp:docPr id="203" name="Picture 203" title="Software University: Email Us">
-                            <a:hlinkClick xmlns:a="http://schemas.openxmlformats.org/drawingml/2006/main" r:id="rId21"/>
+                            <a:hlinkClick xmlns:a="http://schemas.openxmlformats.org/drawingml/2006/main" r:id="rId44"/>
                           </wp:docPr>
                           <wp:cNvGraphicFramePr/>
                           <a:graphic xmlns:a="http://schemas.openxmlformats.org/drawingml/2006/main">
@@ -7476,12 +8010,12 @@
                               <pic:pic xmlns:pic="http://schemas.openxmlformats.org/drawingml/2006/picture">
                                 <pic:nvPicPr>
                                   <pic:cNvPr id="103" name="Picture 85" title="Software University: Email Us">
-                                    <a:hlinkClick r:id="rId21"/>
+                                    <a:hlinkClick r:id="rId44"/>
                                   </pic:cNvPr>
                                   <pic:cNvPicPr/>
                                 </pic:nvPicPr>
                                 <pic:blipFill>
-                                  <a:blip r:embed="rId22"/>
+                                  <a:blip r:embed="rId45"/>
                                   <a:stretch>
                                     <a:fillRect/>
                                   </a:stretch>
@@ -7514,7 +8048,7 @@
 </file>
 
 <file path=word/footnotes.xml><?xml version="1.0" encoding="utf-8"?>
-<w:footnotes xmlns:wpc="http://schemas.microsoft.com/office/word/2010/wordprocessingCanvas" xmlns:cx="http://schemas.microsoft.com/office/drawing/2014/chartex" xmlns:cx1="http://schemas.microsoft.com/office/drawing/2015/9/8/chartex" xmlns:cx2="http://schemas.microsoft.com/office/drawing/2015/10/21/chartex" xmlns:cx3="http://schemas.microsoft.com/office/drawing/2016/5/9/chartex" xmlns:cx4="http://schemas.microsoft.com/office/drawing/2016/5/10/chartex" xmlns:cx5="http://schemas.microsoft.com/office/drawing/2016/5/11/chartex" xmlns:cx6="http://schemas.microsoft.com/office/drawing/2016/5/12/chartex" xmlns:cx7="http://schemas.microsoft.com/office/drawing/2016/5/13/chartex" xmlns:cx8="http://schemas.microsoft.com/office/drawing/2016/5/14/chartex" xmlns:mc="http://schemas.openxmlformats.org/markup-compatibility/2006" xmlns:aink="http://schemas.microsoft.com/office/drawing/2016/ink" xmlns:o="urn:schemas-microsoft-com:office:office" xmlns:r="http://schemas.openxmlformats.org/officeDocument/2006/relationships" xmlns:m="http://schemas.openxmlformats.org/officeDocument/2006/math" xmlns:v="urn:schemas-microsoft-com:vml" xmlns:wp14="http://schemas.microsoft.com/office/word/2010/wordprocessingDrawing" xmlns:wp="http://schemas.openxmlformats.org/drawingml/2006/wordprocessingDrawing" xmlns:w10="urn:schemas-microsoft-com:office:word" xmlns:w="http://schemas.openxmlformats.org/wordprocessingml/2006/main" xmlns:w14="http://schemas.microsoft.com/office/word/2010/wordml" xmlns:w15="http://schemas.microsoft.com/office/word/2012/wordml" xmlns:w16se="http://schemas.microsoft.com/office/word/2015/wordml/symex" xmlns:wpg="http://schemas.microsoft.com/office/word/2010/wordprocessingGroup" xmlns:wpi="http://schemas.microsoft.com/office/word/2010/wordprocessingInk" xmlns:wne="http://schemas.microsoft.com/office/word/2006/wordml" xmlns:wps="http://schemas.microsoft.com/office/word/2010/wordprocessingShape" mc:Ignorable="w14 w15 w16se wp14">
+<w:footnotes xmlns:wpc="http://schemas.microsoft.com/office/word/2010/wordprocessingCanvas" xmlns:cx="http://schemas.microsoft.com/office/drawing/2014/chartex" xmlns:cx1="http://schemas.microsoft.com/office/drawing/2015/9/8/chartex" xmlns:cx2="http://schemas.microsoft.com/office/drawing/2015/10/21/chartex" xmlns:cx3="http://schemas.microsoft.com/office/drawing/2016/5/9/chartex" xmlns:cx4="http://schemas.microsoft.com/office/drawing/2016/5/10/chartex" xmlns:cx5="http://schemas.microsoft.com/office/drawing/2016/5/11/chartex" xmlns:mc="http://schemas.openxmlformats.org/markup-compatibility/2006" xmlns:o="urn:schemas-microsoft-com:office:office" xmlns:r="http://schemas.openxmlformats.org/officeDocument/2006/relationships" xmlns:m="http://schemas.openxmlformats.org/officeDocument/2006/math" xmlns:v="urn:schemas-microsoft-com:vml" xmlns:wp14="http://schemas.microsoft.com/office/word/2010/wordprocessingDrawing" xmlns:wp="http://schemas.openxmlformats.org/drawingml/2006/wordprocessingDrawing" xmlns:w10="urn:schemas-microsoft-com:office:word" xmlns:w="http://schemas.openxmlformats.org/wordprocessingml/2006/main" xmlns:w14="http://schemas.microsoft.com/office/word/2010/wordml" xmlns:w15="http://schemas.microsoft.com/office/word/2012/wordml" xmlns:w16se="http://schemas.microsoft.com/office/word/2015/wordml/symex" xmlns:wpg="http://schemas.microsoft.com/office/word/2010/wordprocessingGroup" xmlns:wpi="http://schemas.microsoft.com/office/word/2010/wordprocessingInk" xmlns:wne="http://schemas.microsoft.com/office/word/2006/wordml" xmlns:wps="http://schemas.microsoft.com/office/word/2010/wordprocessingShape" mc:Ignorable="w14 w15 w16se wp14">
   <w:footnote w:type="separator" w:id="-1">
     <w:p>
       <w:pPr>
@@ -7539,7 +8073,7 @@
 </file>
 
 <file path=word/header1.xml><?xml version="1.0" encoding="utf-8"?>
-<w:hdr xmlns:wpc="http://schemas.microsoft.com/office/word/2010/wordprocessingCanvas" xmlns:cx="http://schemas.microsoft.com/office/drawing/2014/chartex" xmlns:cx1="http://schemas.microsoft.com/office/drawing/2015/9/8/chartex" xmlns:cx2="http://schemas.microsoft.com/office/drawing/2015/10/21/chartex" xmlns:cx3="http://schemas.microsoft.com/office/drawing/2016/5/9/chartex" xmlns:cx4="http://schemas.microsoft.com/office/drawing/2016/5/10/chartex" xmlns:cx5="http://schemas.microsoft.com/office/drawing/2016/5/11/chartex" xmlns:cx6="http://schemas.microsoft.com/office/drawing/2016/5/12/chartex" xmlns:cx7="http://schemas.microsoft.com/office/drawing/2016/5/13/chartex" xmlns:cx8="http://schemas.microsoft.com/office/drawing/2016/5/14/chartex" xmlns:mc="http://schemas.openxmlformats.org/markup-compatibility/2006" xmlns:aink="http://schemas.microsoft.com/office/drawing/2016/ink" xmlns:o="urn:schemas-microsoft-com:office:office" xmlns:r="http://schemas.openxmlformats.org/officeDocument/2006/relationships" xmlns:m="http://schemas.openxmlformats.org/officeDocument/2006/math" xmlns:v="urn:schemas-microsoft-com:vml" xmlns:wp14="http://schemas.microsoft.com/office/word/2010/wordprocessingDrawing" xmlns:wp="http://schemas.openxmlformats.org/drawingml/2006/wordprocessingDrawing" xmlns:w10="urn:schemas-microsoft-com:office:word" xmlns:w="http://schemas.openxmlformats.org/wordprocessingml/2006/main" xmlns:w14="http://schemas.microsoft.com/office/word/2010/wordml" xmlns:w15="http://schemas.microsoft.com/office/word/2012/wordml" xmlns:w16se="http://schemas.microsoft.com/office/word/2015/wordml/symex" xmlns:wpg="http://schemas.microsoft.com/office/word/2010/wordprocessingGroup" xmlns:wpi="http://schemas.microsoft.com/office/word/2010/wordprocessingInk" xmlns:wne="http://schemas.microsoft.com/office/word/2006/wordml" xmlns:wps="http://schemas.microsoft.com/office/word/2010/wordprocessingShape" mc:Ignorable="w14 w15 w16se wp14">
+<w:hdr xmlns:wpc="http://schemas.microsoft.com/office/word/2010/wordprocessingCanvas" xmlns:cx="http://schemas.microsoft.com/office/drawing/2014/chartex" xmlns:cx1="http://schemas.microsoft.com/office/drawing/2015/9/8/chartex" xmlns:cx2="http://schemas.microsoft.com/office/drawing/2015/10/21/chartex" xmlns:cx3="http://schemas.microsoft.com/office/drawing/2016/5/9/chartex" xmlns:cx4="http://schemas.microsoft.com/office/drawing/2016/5/10/chartex" xmlns:cx5="http://schemas.microsoft.com/office/drawing/2016/5/11/chartex" xmlns:mc="http://schemas.openxmlformats.org/markup-compatibility/2006" xmlns:o="urn:schemas-microsoft-com:office:office" xmlns:r="http://schemas.openxmlformats.org/officeDocument/2006/relationships" xmlns:m="http://schemas.openxmlformats.org/officeDocument/2006/math" xmlns:v="urn:schemas-microsoft-com:vml" xmlns:wp14="http://schemas.microsoft.com/office/word/2010/wordprocessingDrawing" xmlns:wp="http://schemas.openxmlformats.org/drawingml/2006/wordprocessingDrawing" xmlns:w10="urn:schemas-microsoft-com:office:word" xmlns:w="http://schemas.openxmlformats.org/wordprocessingml/2006/main" xmlns:w14="http://schemas.microsoft.com/office/word/2010/wordml" xmlns:w15="http://schemas.microsoft.com/office/word/2012/wordml" xmlns:w16se="http://schemas.microsoft.com/office/word/2015/wordml/symex" xmlns:wpg="http://schemas.microsoft.com/office/word/2010/wordprocessingGroup" xmlns:wpi="http://schemas.microsoft.com/office/word/2010/wordprocessingInk" xmlns:wne="http://schemas.microsoft.com/office/word/2006/wordml" xmlns:wps="http://schemas.microsoft.com/office/word/2010/wordprocessingShape" mc:Ignorable="w14 w15 w16se wp14">
   <w:p>
     <w:pPr>
       <w:pStyle w:val="Header"/>
@@ -7550,7 +8084,7 @@
 </file>
 
 <file path=word/numbering.xml><?xml version="1.0" encoding="utf-8"?>
-<w:numbering xmlns:wpc="http://schemas.microsoft.com/office/word/2010/wordprocessingCanvas" xmlns:cx="http://schemas.microsoft.com/office/drawing/2014/chartex" xmlns:cx1="http://schemas.microsoft.com/office/drawing/2015/9/8/chartex" xmlns:cx2="http://schemas.microsoft.com/office/drawing/2015/10/21/chartex" xmlns:cx3="http://schemas.microsoft.com/office/drawing/2016/5/9/chartex" xmlns:cx4="http://schemas.microsoft.com/office/drawing/2016/5/10/chartex" xmlns:cx5="http://schemas.microsoft.com/office/drawing/2016/5/11/chartex" xmlns:cx6="http://schemas.microsoft.com/office/drawing/2016/5/12/chartex" xmlns:cx7="http://schemas.microsoft.com/office/drawing/2016/5/13/chartex" xmlns:cx8="http://schemas.microsoft.com/office/drawing/2016/5/14/chartex" xmlns:mc="http://schemas.openxmlformats.org/markup-compatibility/2006" xmlns:aink="http://schemas.microsoft.com/office/drawing/2016/ink" xmlns:o="urn:schemas-microsoft-com:office:office" xmlns:r="http://schemas.openxmlformats.org/officeDocument/2006/relationships" xmlns:m="http://schemas.openxmlformats.org/officeDocument/2006/math" xmlns:v="urn:schemas-microsoft-com:vml" xmlns:wp14="http://schemas.microsoft.com/office/word/2010/wordprocessingDrawing" xmlns:wp="http://schemas.openxmlformats.org/drawingml/2006/wordprocessingDrawing" xmlns:w10="urn:schemas-microsoft-com:office:word" xmlns:w="http://schemas.openxmlformats.org/wordprocessingml/2006/main" xmlns:w14="http://schemas.microsoft.com/office/word/2010/wordml" xmlns:w15="http://schemas.microsoft.com/office/word/2012/wordml" xmlns:w16se="http://schemas.microsoft.com/office/word/2015/wordml/symex" xmlns:wpg="http://schemas.microsoft.com/office/word/2010/wordprocessingGroup" xmlns:wpi="http://schemas.microsoft.com/office/word/2010/wordprocessingInk" xmlns:wne="http://schemas.microsoft.com/office/word/2006/wordml" xmlns:wps="http://schemas.microsoft.com/office/word/2010/wordprocessingShape" mc:Ignorable="w14 w15 w16se wp14">
+<w:numbering xmlns:wpc="http://schemas.microsoft.com/office/word/2010/wordprocessingCanvas" xmlns:cx="http://schemas.microsoft.com/office/drawing/2014/chartex" xmlns:cx1="http://schemas.microsoft.com/office/drawing/2015/9/8/chartex" xmlns:cx2="http://schemas.microsoft.com/office/drawing/2015/10/21/chartex" xmlns:cx3="http://schemas.microsoft.com/office/drawing/2016/5/9/chartex" xmlns:cx4="http://schemas.microsoft.com/office/drawing/2016/5/10/chartex" xmlns:cx5="http://schemas.microsoft.com/office/drawing/2016/5/11/chartex" xmlns:mc="http://schemas.openxmlformats.org/markup-compatibility/2006" xmlns:o="urn:schemas-microsoft-com:office:office" xmlns:r="http://schemas.openxmlformats.org/officeDocument/2006/relationships" xmlns:m="http://schemas.openxmlformats.org/officeDocument/2006/math" xmlns:v="urn:schemas-microsoft-com:vml" xmlns:wp14="http://schemas.microsoft.com/office/word/2010/wordprocessingDrawing" xmlns:wp="http://schemas.openxmlformats.org/drawingml/2006/wordprocessingDrawing" xmlns:w10="urn:schemas-microsoft-com:office:word" xmlns:w="http://schemas.openxmlformats.org/wordprocessingml/2006/main" xmlns:w14="http://schemas.microsoft.com/office/word/2010/wordml" xmlns:w15="http://schemas.microsoft.com/office/word/2012/wordml" xmlns:w16se="http://schemas.microsoft.com/office/word/2015/wordml/symex" xmlns:wpg="http://schemas.microsoft.com/office/word/2010/wordprocessingGroup" xmlns:wpi="http://schemas.microsoft.com/office/word/2010/wordprocessingInk" xmlns:wne="http://schemas.microsoft.com/office/word/2006/wordml" xmlns:wps="http://schemas.microsoft.com/office/word/2010/wordprocessingShape" mc:Ignorable="w14 w15 w16se wp14">
   <w:abstractNum w:abstractNumId="0" w15:restartNumberingAfterBreak="0">
     <w:nsid w:val="079D414A"/>
     <w:multiLevelType w:val="hybridMultilevel"/>
@@ -8116,6 +8650,7 @@
     <w:lsdException w:name="HTML Sample" w:semiHidden="1" w:unhideWhenUsed="1"/>
     <w:lsdException w:name="HTML Typewriter" w:semiHidden="1" w:unhideWhenUsed="1"/>
     <w:lsdException w:name="HTML Variable" w:semiHidden="1" w:unhideWhenUsed="1"/>
+    <w:lsdException w:name="Normal Table" w:semiHidden="1" w:unhideWhenUsed="1"/>
     <w:lsdException w:name="annotation subject" w:semiHidden="1" w:unhideWhenUsed="1"/>
     <w:lsdException w:name="No List" w:semiHidden="1" w:unhideWhenUsed="1"/>
     <w:lsdException w:name="Outline List 1" w:semiHidden="1" w:unhideWhenUsed="1"/>
@@ -8161,9 +8696,11 @@
     <w:lsdException w:name="Table Subtle 1" w:semiHidden="1" w:unhideWhenUsed="1"/>
     <w:lsdException w:name="Table Subtle 2" w:semiHidden="1" w:unhideWhenUsed="1"/>
     <w:lsdException w:name="Table Web 1" w:semiHidden="1" w:unhideWhenUsed="1"/>
+    <w:lsdException w:name="Table Web 2" w:semiHidden="1" w:unhideWhenUsed="1"/>
     <w:lsdException w:name="Table Web 3" w:semiHidden="1" w:unhideWhenUsed="1"/>
     <w:lsdException w:name="Balloon Text" w:semiHidden="1" w:unhideWhenUsed="1"/>
     <w:lsdException w:name="Table Grid" w:uiPriority="59"/>
+    <w:lsdException w:name="Table Theme" w:semiHidden="1" w:unhideWhenUsed="1"/>
     <w:lsdException w:name="Placeholder Text" w:semiHidden="1"/>
     <w:lsdException w:name="No Spacing" w:uiPriority="1"/>
     <w:lsdException w:name="Light Shading" w:uiPriority="60"/>
@@ -8510,6 +9047,7 @@
   <w:style w:type="character" w:default="1" w:styleId="DefaultParagraphFont">
     <w:name w:val="Default Paragraph Font"/>
     <w:uiPriority w:val="1"/>
+    <w:semiHidden/>
     <w:unhideWhenUsed/>
   </w:style>
   <w:style w:type="table" w:default="1" w:styleId="TableNormal">
@@ -9073,7 +9611,7 @@
 </file>
 
 <file path=customXml/itemProps1.xml><?xml version="1.0" encoding="utf-8"?>
-<ds:datastoreItem xmlns:ds="http://schemas.openxmlformats.org/officeDocument/2006/customXml" ds:itemID="{1AE4A5BB-36EB-400C-AD04-7F0EEA62BA40}">
+<ds:datastoreItem xmlns:ds="http://schemas.openxmlformats.org/officeDocument/2006/customXml" ds:itemID="{AD68753A-B50B-4953-BA9D-785361ECA4A4}">
   <ds:schemaRefs>
     <ds:schemaRef ds:uri="http://schemas.openxmlformats.org/officeDocument/2006/bibliography"/>
   </ds:schemaRefs>

</xml_diff>